<commit_message>
aggiornamenti vari con file di scuola
</commit_message>
<xml_diff>
--- a/Schema Relazionale.docx
+++ b/Schema Relazionale.docx
@@ -1,10 +1,23 @@
 
 <file path=word/document.xml><?xml version="1.0" encoding="utf-8"?>
-<w:document xmlns:wpc="http://schemas.microsoft.com/office/word/2010/wordprocessingCanvas" xmlns:cx="http://schemas.microsoft.com/office/drawing/2014/chartex" xmlns:cx1="http://schemas.microsoft.com/office/drawing/2015/9/8/chartex" xmlns:cx2="http://schemas.microsoft.com/office/drawing/2015/10/21/chartex" xmlns:cx3="http://schemas.microsoft.com/office/drawing/2016/5/9/chartex" xmlns:cx4="http://schemas.microsoft.com/office/drawing/2016/5/10/chartex" xmlns:cx5="http://schemas.microsoft.com/office/drawing/2016/5/11/chartex" xmlns:cx6="http://schemas.microsoft.com/office/drawing/2016/5/12/chartex" xmlns:cx7="http://schemas.microsoft.com/office/drawing/2016/5/13/chartex" xmlns:cx8="http://schemas.microsoft.com/office/drawing/2016/5/14/chartex" xmlns:mc="http://schemas.openxmlformats.org/markup-compatibility/2006" xmlns:aink="http://schemas.microsoft.com/office/drawing/2016/ink" xmlns:am3d="http://schemas.microsoft.com/office/drawing/2017/model3d" xmlns:o="urn:schemas-microsoft-com:office:office" xmlns:r="http://schemas.openxmlformats.org/officeDocument/2006/relationships" xmlns:m="http://schemas.openxmlformats.org/officeDocument/2006/math" xmlns:v="urn:schemas-microsoft-com:vml" xmlns:wp14="http://schemas.microsoft.com/office/word/2010/wordprocessingDrawing" xmlns:wp="http://schemas.openxmlformats.org/drawingml/2006/wordprocessingDrawing" xmlns:w10="urn:schemas-microsoft-com:office:word" xmlns:w="http://schemas.openxmlformats.org/wordprocessingml/2006/main" xmlns:w14="http://schemas.microsoft.com/office/word/2010/wordml" xmlns:w15="http://schemas.microsoft.com/office/word/2012/wordml" xmlns:w16cex="http://schemas.microsoft.com/office/word/2018/wordml/cex" xmlns:w16cid="http://schemas.microsoft.com/office/word/2016/wordml/cid" xmlns:w16="http://schemas.microsoft.com/office/word/2018/wordml" xmlns:w16sdtdh="http://schemas.microsoft.com/office/word/2020/wordml/sdtdatahash" xmlns:w16se="http://schemas.microsoft.com/office/word/2015/wordml/symex" xmlns:wpg="http://schemas.microsoft.com/office/word/2010/wordprocessingGroup" xmlns:wpi="http://schemas.microsoft.com/office/word/2010/wordprocessingInk" xmlns:wne="http://schemas.microsoft.com/office/word/2006/wordml" xmlns:wps="http://schemas.microsoft.com/office/word/2010/wordprocessingShape" mc:Ignorable="w14 w15 w16se w16cid w16 w16cex w16sdtdh wp14">
+<w:document xmlns:wpc="http://schemas.microsoft.com/office/word/2010/wordprocessingCanvas" xmlns:cx="http://schemas.microsoft.com/office/drawing/2014/chartex" xmlns:cx1="http://schemas.microsoft.com/office/drawing/2015/9/8/chartex" xmlns:cx2="http://schemas.microsoft.com/office/drawing/2015/10/21/chartex" xmlns:cx3="http://schemas.microsoft.com/office/drawing/2016/5/9/chartex" xmlns:cx4="http://schemas.microsoft.com/office/drawing/2016/5/10/chartex" xmlns:cx5="http://schemas.microsoft.com/office/drawing/2016/5/11/chartex" xmlns:cx6="http://schemas.microsoft.com/office/drawing/2016/5/12/chartex" xmlns:cx7="http://schemas.microsoft.com/office/drawing/2016/5/13/chartex" xmlns:cx8="http://schemas.microsoft.com/office/drawing/2016/5/14/chartex" xmlns:mc="http://schemas.openxmlformats.org/markup-compatibility/2006" xmlns:aink="http://schemas.microsoft.com/office/drawing/2016/ink" xmlns:am3d="http://schemas.microsoft.com/office/drawing/2017/model3d" xmlns:o="urn:schemas-microsoft-com:office:office" xmlns:r="http://schemas.openxmlformats.org/officeDocument/2006/relationships" xmlns:m="http://schemas.openxmlformats.org/officeDocument/2006/math" xmlns:v="urn:schemas-microsoft-com:vml" xmlns:wp14="http://schemas.microsoft.com/office/word/2010/wordprocessingDrawing" xmlns:wp="http://schemas.openxmlformats.org/drawingml/2006/wordprocessingDrawing" xmlns:w10="urn:schemas-microsoft-com:office:word" xmlns:w="http://schemas.openxmlformats.org/wordprocessingml/2006/main" xmlns:w14="http://schemas.microsoft.com/office/word/2010/wordml" xmlns:w15="http://schemas.microsoft.com/office/word/2012/wordml" xmlns:w16cid="http://schemas.microsoft.com/office/word/2016/wordml/cid" xmlns:w16se="http://schemas.microsoft.com/office/word/2015/wordml/symex" xmlns:wpg="http://schemas.microsoft.com/office/word/2010/wordprocessingGroup" xmlns:wpi="http://schemas.microsoft.com/office/word/2010/wordprocessingInk" xmlns:wne="http://schemas.microsoft.com/office/word/2006/wordml" xmlns:wps="http://schemas.microsoft.com/office/word/2010/wordprocessingShape" mc:Ignorable="w14 w15 w16se w16cid wp14">
   <w:body>
     <w:p>
-      <w:r>
-        <w:t>Giocatore( id, CF, Nome, Cognome</w:t>
+      <w:pPr>
+        <w:rPr>
+          <w:u w:val="single"/>
+        </w:rPr>
+      </w:pPr>
+      <w:proofErr w:type="gramStart"/>
+      <w:r>
+        <w:t>tesserato</w:t>
+      </w:r>
+      <w:r>
+        <w:t>( id</w:t>
+      </w:r>
+      <w:proofErr w:type="gramEnd"/>
+      <w:r>
+        <w:t>, CF, Nome, Cognome</w:t>
       </w:r>
       <w:r>
         <w:t xml:space="preserve">, </w:t>
@@ -26,17 +39,6 @@
         <w:t>, ruolo</w:t>
       </w:r>
       <w:r>
-        <w:t>(</w:t>
-      </w:r>
-      <w:proofErr w:type="spellStart"/>
-      <w:r>
-        <w:t>P,D,C,A,m,d,p</w:t>
-      </w:r>
-      <w:proofErr w:type="spellEnd"/>
-      <w:r>
-        <w:t>)</w:t>
-      </w:r>
-      <w:r>
         <w:t xml:space="preserve">, </w:t>
       </w:r>
       <w:proofErr w:type="spellStart"/>
@@ -47,11 +49,9 @@
       <w:r>
         <w:t xml:space="preserve">, </w:t>
       </w:r>
-      <w:proofErr w:type="spellStart"/>
-      <w:r>
-        <w:t>IdIndirizzo</w:t>
-      </w:r>
-      <w:proofErr w:type="spellEnd"/>
+      <w:r>
+        <w:t>via, Provincia, Citta</w:t>
+      </w:r>
       <w:r>
         <w:t xml:space="preserve">, </w:t>
       </w:r>
@@ -81,102 +81,153 @@
         <w:t xml:space="preserve"> </w:t>
       </w:r>
       <w:r>
-        <w:t>tipo(0=Giocatore, 1=Mis</w:t>
-      </w:r>
-      <w:r>
-        <w:t>t</w:t>
-      </w:r>
-      <w:r>
-        <w:t>er)</w:t>
-      </w:r>
+        <w:t>tipo</w:t>
+      </w:r>
+      <w:r>
+        <w:t xml:space="preserve">, </w:t>
+      </w:r>
+      <w:proofErr w:type="spellStart"/>
+      <w:r>
+        <w:t>idCategoria</w:t>
+      </w:r>
+      <w:proofErr w:type="spellEnd"/>
       <w:r>
         <w:t>)</w:t>
       </w:r>
     </w:p>
     <w:p>
-      <w:r>
-        <w:t>Visita(id, visita (intero 0=no, 1=normale, 2=agonistica), scadenza)</w:t>
-      </w:r>
+      <w:pPr>
+        <w:rPr>
+          <w:u w:val="single"/>
+        </w:rPr>
+      </w:pPr>
+      <w:proofErr w:type="gramStart"/>
+      <w:r>
+        <w:t>Visita(</w:t>
+      </w:r>
+      <w:proofErr w:type="spellStart"/>
+      <w:proofErr w:type="gramEnd"/>
+      <w:r>
+        <w:t>id,</w:t>
+      </w:r>
+      <w:r>
+        <w:t>Tipo</w:t>
+      </w:r>
+      <w:proofErr w:type="spellEnd"/>
+      <w:r>
+        <w:t xml:space="preserve"> visita</w:t>
+      </w:r>
+      <w:r>
+        <w:t>, scadenza)</w:t>
+      </w:r>
+      <w:bookmarkStart w:id="0" w:name="_GoBack"/>
+      <w:bookmarkEnd w:id="0"/>
     </w:p>
     <w:p>
-      <w:r>
-        <w:t xml:space="preserve">Indirizzo(id, via, Provincia, </w:t>
-      </w:r>
+      <w:pPr>
+        <w:rPr>
+          <w:u w:val="single"/>
+        </w:rPr>
+      </w:pPr>
       <w:proofErr w:type="gramStart"/>
       <w:r>
-        <w:t>Citta</w:t>
+        <w:t>Telefono(</w:t>
       </w:r>
       <w:proofErr w:type="gramEnd"/>
+      <w:r>
+        <w:t>id, nome, telefono</w:t>
+      </w:r>
+      <w:r>
+        <w:t xml:space="preserve">, </w:t>
+      </w:r>
+      <w:proofErr w:type="spellStart"/>
+      <w:r>
+        <w:t>idTesserato</w:t>
+      </w:r>
+      <w:proofErr w:type="spellEnd"/>
       <w:r>
         <w:t>)</w:t>
       </w:r>
     </w:p>
     <w:p>
-      <w:proofErr w:type="spellStart"/>
-      <w:r>
-        <w:t>Possedere</w:t>
-      </w:r>
-      <w:r>
-        <w:t>Tel</w:t>
-      </w:r>
-      <w:proofErr w:type="spellEnd"/>
-      <w:r>
-        <w:t>(</w:t>
-      </w:r>
-      <w:proofErr w:type="spellStart"/>
-      <w:r>
-        <w:t>IdTelefono</w:t>
-      </w:r>
-      <w:proofErr w:type="spellEnd"/>
-      <w:r>
-        <w:t xml:space="preserve">, </w:t>
-      </w:r>
-      <w:proofErr w:type="spellStart"/>
-      <w:r>
-        <w:t>Id</w:t>
-      </w:r>
-      <w:r>
-        <w:t>Esterno</w:t>
-      </w:r>
-      <w:proofErr w:type="spellEnd"/>
-      <w:r>
-        <w:t>, tipo</w:t>
-      </w:r>
+      <w:proofErr w:type="gramStart"/>
+      <w:r>
+        <w:t>Mail(</w:t>
+      </w:r>
+      <w:proofErr w:type="gramEnd"/>
+      <w:r>
+        <w:t>id, nome, mail</w:t>
+      </w:r>
+      <w:r>
+        <w:t xml:space="preserve">, </w:t>
+      </w:r>
+      <w:proofErr w:type="spellStart"/>
+      <w:r>
+        <w:t>idTesserato</w:t>
+      </w:r>
+      <w:proofErr w:type="spellEnd"/>
       <w:r>
         <w:t>)</w:t>
       </w:r>
     </w:p>
     <w:p>
-      <w:r>
-        <w:t>Telefono(id, nome, telefono)</w:t>
+      <w:proofErr w:type="gramStart"/>
+      <w:r>
+        <w:t>Categoria(</w:t>
+      </w:r>
+      <w:proofErr w:type="gramEnd"/>
+      <w:r>
+        <w:t xml:space="preserve">id, nome, </w:t>
+      </w:r>
+      <w:proofErr w:type="spellStart"/>
+      <w:r>
+        <w:t>idAllenamento</w:t>
+      </w:r>
+      <w:proofErr w:type="spellEnd"/>
+      <w:r>
+        <w:t>,</w:t>
+      </w:r>
+      <w:r>
+        <w:t xml:space="preserve"> </w:t>
+      </w:r>
+      <w:r>
+        <w:t>pallone, pettorina</w:t>
+      </w:r>
+      <w:r>
+        <w:t>)</w:t>
       </w:r>
     </w:p>
     <w:p>
-      <w:proofErr w:type="spellStart"/>
-      <w:r>
-        <w:t>Possedere</w:t>
-      </w:r>
-      <w:r>
-        <w:t>Mail</w:t>
-      </w:r>
-      <w:proofErr w:type="spellEnd"/>
-      <w:r>
-        <w:t>(</w:t>
-      </w:r>
-      <w:proofErr w:type="spellStart"/>
-      <w:r>
-        <w:t>Id</w:t>
-      </w:r>
-      <w:r>
-        <w:t>Mail</w:t>
-      </w:r>
-      <w:proofErr w:type="spellEnd"/>
-      <w:r>
-        <w:t xml:space="preserve">, </w:t>
-      </w:r>
-      <w:proofErr w:type="spellStart"/>
-      <w:r>
-        <w:t>IdEsterno</w:t>
+      <w:proofErr w:type="gramStart"/>
+      <w:r>
+        <w:t>Allenamento(</w:t>
+      </w:r>
+      <w:proofErr w:type="gramEnd"/>
+      <w:r>
+        <w:t xml:space="preserve">id, </w:t>
+      </w:r>
+      <w:proofErr w:type="spellStart"/>
+      <w:r>
+        <w:t>OraInizio</w:t>
+      </w:r>
+      <w:proofErr w:type="spellEnd"/>
+      <w:r>
+        <w:t xml:space="preserve">, </w:t>
+      </w:r>
+      <w:proofErr w:type="spellStart"/>
+      <w:r>
+        <w:t>OraFine</w:t>
+      </w:r>
+      <w:proofErr w:type="spellEnd"/>
+      <w:r>
+        <w:t>, Giorno</w:t>
+      </w:r>
+      <w:r>
+        <w:t xml:space="preserve">, </w:t>
+      </w:r>
+      <w:proofErr w:type="spellStart"/>
+      <w:r>
+        <w:t>idCategoria</w:t>
       </w:r>
       <w:proofErr w:type="spellEnd"/>
       <w:r>
@@ -184,109 +235,165 @@
       </w:r>
     </w:p>
     <w:p>
-      <w:r>
-        <w:t>Mail</w:t>
-      </w:r>
-      <w:r>
-        <w:t xml:space="preserve">(id, nome, </w:t>
-      </w:r>
-      <w:r>
-        <w:t>mail</w:t>
-      </w:r>
+      <w:pPr>
+        <w:rPr>
+          <w:u w:val="single"/>
+        </w:rPr>
+      </w:pPr>
+      <w:proofErr w:type="gramStart"/>
+      <w:r>
+        <w:t>Usa</w:t>
+      </w:r>
+      <w:r>
+        <w:t>(</w:t>
+      </w:r>
+      <w:proofErr w:type="spellStart"/>
+      <w:proofErr w:type="gramEnd"/>
+      <w:r>
+        <w:t>idMaglia</w:t>
+      </w:r>
+      <w:proofErr w:type="spellEnd"/>
+      <w:r>
+        <w:t xml:space="preserve">, </w:t>
+      </w:r>
+      <w:proofErr w:type="spellStart"/>
+      <w:r>
+        <w:t>idCategoria</w:t>
+      </w:r>
+      <w:proofErr w:type="spellEnd"/>
       <w:r>
         <w:t>)</w:t>
       </w:r>
     </w:p>
     <w:p>
-      <w:r>
-        <w:t>Gioca(</w:t>
-      </w:r>
-      <w:proofErr w:type="spellStart"/>
-      <w:r>
-        <w:t>idGiocatore</w:t>
-      </w:r>
-      <w:proofErr w:type="spellEnd"/>
-      <w:r>
-        <w:t xml:space="preserve">, </w:t>
-      </w:r>
-      <w:proofErr w:type="spellStart"/>
-      <w:r>
-        <w:t>idCategoria</w:t>
-      </w:r>
-      <w:proofErr w:type="spellEnd"/>
-      <w:r>
-        <w:t>)</w:t>
+      <w:proofErr w:type="gramStart"/>
+      <w:r>
+        <w:t>Maglia(</w:t>
+      </w:r>
+      <w:proofErr w:type="gramEnd"/>
+      <w:r>
+        <w:t>Id, foto)</w:t>
       </w:r>
     </w:p>
     <w:p>
-      <w:r>
-        <w:t xml:space="preserve">Categoria(id, nome, </w:t>
-      </w:r>
-      <w:proofErr w:type="spellStart"/>
-      <w:r>
-        <w:t>idAllenamento</w:t>
-      </w:r>
-      <w:proofErr w:type="spellEnd"/>
-      <w:r>
-        <w:t>,</w:t>
-      </w:r>
-      <w:r>
-        <w:t xml:space="preserve"> </w:t>
-      </w:r>
-      <w:r>
-        <w:t>pallone, pettorina</w:t>
-      </w:r>
+      <w:proofErr w:type="gramStart"/>
+      <w:r>
+        <w:rPr>
+          <w:u w:val="single"/>
+        </w:rPr>
+        <w:t>Prodotto(</w:t>
+      </w:r>
+      <w:proofErr w:type="spellStart"/>
+      <w:proofErr w:type="gramEnd"/>
+      <w:r>
+        <w:rPr>
+          <w:u w:val="single"/>
+        </w:rPr>
+        <w:t>id,</w:t>
+      </w:r>
+      <w:r>
+        <w:t>nome</w:t>
+      </w:r>
+      <w:proofErr w:type="spellEnd"/>
+      <w:r>
+        <w:t xml:space="preserve">, </w:t>
+      </w:r>
+      <w:proofErr w:type="spellStart"/>
+      <w:r>
+        <w:t>costoUnitario</w:t>
+      </w:r>
+      <w:proofErr w:type="spellEnd"/>
       <w:r>
         <w:t>)</w:t>
       </w:r>
     </w:p>
     <w:p>
-      <w:r>
-        <w:t xml:space="preserve">Allenamento(id, </w:t>
-      </w:r>
-      <w:proofErr w:type="spellStart"/>
-      <w:r>
-        <w:t>OraInizio</w:t>
-      </w:r>
-      <w:proofErr w:type="spellEnd"/>
-      <w:r>
-        <w:t xml:space="preserve">, </w:t>
-      </w:r>
-      <w:proofErr w:type="spellStart"/>
-      <w:r>
-        <w:t>OraFine</w:t>
-      </w:r>
-      <w:proofErr w:type="spellEnd"/>
-      <w:r>
-        <w:t>, Giorno(</w:t>
-      </w:r>
-      <w:proofErr w:type="spellStart"/>
-      <w:r>
-        <w:t>lun</w:t>
-      </w:r>
-      <w:proofErr w:type="spellEnd"/>
-      <w:r>
-        <w:t>, mar,..))</w:t>
+      <w:pPr>
+        <w:rPr>
+          <w:u w:val="single"/>
+        </w:rPr>
+      </w:pPr>
+      <w:proofErr w:type="gramStart"/>
+      <w:r>
+        <w:t>Magazzino</w:t>
+      </w:r>
+      <w:r>
+        <w:t>(</w:t>
+      </w:r>
+      <w:proofErr w:type="spellStart"/>
+      <w:proofErr w:type="gramEnd"/>
+      <w:r>
+        <w:t>id,</w:t>
+      </w:r>
+      <w:r>
+        <w:t>idProdotto</w:t>
+      </w:r>
+      <w:proofErr w:type="spellEnd"/>
+      <w:r>
+        <w:rPr>
+          <w:u w:val="single"/>
+        </w:rPr>
+        <w:t xml:space="preserve"> </w:t>
+      </w:r>
+      <w:r>
+        <w:rPr>
+          <w:u w:val="single"/>
+        </w:rPr>
+        <w:t>,</w:t>
+      </w:r>
+      <w:proofErr w:type="spellStart"/>
+      <w:r>
+        <w:t>quantita</w:t>
+      </w:r>
+      <w:proofErr w:type="spellEnd"/>
+      <w:r>
+        <w:t>, taglia</w:t>
+      </w:r>
+      <w:r>
+        <w:t>)</w:t>
       </w:r>
     </w:p>
     <w:p>
-      <w:r>
-        <w:t>Usa</w:t>
-      </w:r>
+      <w:pPr>
+        <w:rPr>
+          <w:u w:val="single"/>
+        </w:rPr>
+      </w:pPr>
+      <w:proofErr w:type="spellStart"/>
+      <w:proofErr w:type="gramStart"/>
+      <w:r>
+        <w:t>AcquistiGIocatori</w:t>
+      </w:r>
+      <w:proofErr w:type="spellEnd"/>
       <w:r>
         <w:t>(</w:t>
       </w:r>
       <w:proofErr w:type="spellStart"/>
-      <w:r>
-        <w:t>idMaglia</w:t>
-      </w:r>
-      <w:proofErr w:type="spellEnd"/>
-      <w:r>
-        <w:t xml:space="preserve">, </w:t>
-      </w:r>
-      <w:proofErr w:type="spellStart"/>
-      <w:r>
-        <w:t>idCategoria</w:t>
+      <w:proofErr w:type="gramEnd"/>
+      <w:r>
+        <w:t>id,</w:t>
+      </w:r>
+      <w:r>
+        <w:t>id</w:t>
+      </w:r>
+      <w:r>
+        <w:t>Magazzino</w:t>
+      </w:r>
+      <w:proofErr w:type="spellEnd"/>
+      <w:r>
+        <w:t xml:space="preserve">, </w:t>
+      </w:r>
+      <w:proofErr w:type="spellStart"/>
+      <w:r>
+        <w:t>idGiocatore</w:t>
+      </w:r>
+      <w:proofErr w:type="spellEnd"/>
+      <w:r>
+        <w:t xml:space="preserve">, </w:t>
+      </w:r>
+      <w:proofErr w:type="spellStart"/>
+      <w:r>
+        <w:t>Quantita</w:t>
       </w:r>
       <w:proofErr w:type="spellEnd"/>
       <w:r>
@@ -294,94 +401,99 @@
       </w:r>
     </w:p>
     <w:p>
-      <w:r>
-        <w:t>Maglia(Id, foto)</w:t>
+      <w:pPr>
+        <w:rPr>
+          <w:u w:val="single"/>
+        </w:rPr>
+      </w:pPr>
+      <w:proofErr w:type="spellStart"/>
+      <w:proofErr w:type="gramStart"/>
+      <w:r>
+        <w:t>Acquisti</w:t>
+      </w:r>
+      <w:r>
+        <w:t>Materiale</w:t>
+      </w:r>
+      <w:proofErr w:type="spellEnd"/>
+      <w:r>
+        <w:t>(</w:t>
+      </w:r>
+      <w:proofErr w:type="gramEnd"/>
+      <w:r>
+        <w:t>id, descrizione,</w:t>
+      </w:r>
+      <w:r>
+        <w:t xml:space="preserve"> </w:t>
+      </w:r>
+      <w:proofErr w:type="spellStart"/>
+      <w:r>
+        <w:t>Quantita</w:t>
+      </w:r>
+      <w:proofErr w:type="spellEnd"/>
+      <w:r>
+        <w:t xml:space="preserve">, </w:t>
+      </w:r>
+      <w:proofErr w:type="spellStart"/>
+      <w:r>
+        <w:t>prezzo</w:t>
+      </w:r>
+      <w:r>
+        <w:t>Totale</w:t>
+      </w:r>
+      <w:proofErr w:type="spellEnd"/>
+      <w:r>
+        <w:t>)</w:t>
+      </w:r>
+      <w:r>
+        <w:t>//</w:t>
+      </w:r>
+      <w:proofErr w:type="spellStart"/>
+      <w:r>
+        <w:t>aquisti</w:t>
+      </w:r>
+      <w:proofErr w:type="spellEnd"/>
+      <w:r>
+        <w:t xml:space="preserve"> </w:t>
+      </w:r>
+      <w:proofErr w:type="spellStart"/>
+      <w:r>
+        <w:t>palloni,pettorine,tagliaerb</w:t>
+      </w:r>
+      <w:r>
+        <w:t>a</w:t>
+      </w:r>
+      <w:proofErr w:type="spellEnd"/>
+      <w:r>
+        <w:t xml:space="preserve">.. con update automatico se acquisti palloni e pettorine per una categoria </w:t>
       </w:r>
     </w:p>
     <w:p>
-      <w:r>
-        <w:t>Shop(id, nome, costo)</w:t>
+      <w:pPr>
+        <w:rPr>
+          <w:u w:val="single"/>
+        </w:rPr>
+      </w:pPr>
+      <w:proofErr w:type="spellStart"/>
+      <w:proofErr w:type="gramStart"/>
+      <w:r>
+        <w:t>AcquistiMagazzino</w:t>
+      </w:r>
+      <w:proofErr w:type="spellEnd"/>
+      <w:r>
+        <w:t>(</w:t>
+      </w:r>
+      <w:proofErr w:type="spellStart"/>
+      <w:proofErr w:type="gramEnd"/>
+      <w:r>
+        <w:t>id,idMagazzino,quantita,prezzo</w:t>
+      </w:r>
+      <w:proofErr w:type="spellEnd"/>
+      <w:r>
+        <w:t xml:space="preserve"> totale)//acquisti felpe maglie… per magazzino</w:t>
       </w:r>
     </w:p>
-    <w:p>
-      <w:r>
-        <w:t>Transazione(</w:t>
-      </w:r>
-      <w:proofErr w:type="spellStart"/>
-      <w:r>
-        <w:t>idShop</w:t>
-      </w:r>
-      <w:proofErr w:type="spellEnd"/>
-      <w:r>
-        <w:t xml:space="preserve">, </w:t>
-      </w:r>
-      <w:proofErr w:type="spellStart"/>
-      <w:r>
-        <w:t>idGiocatore</w:t>
-      </w:r>
-      <w:proofErr w:type="spellEnd"/>
-      <w:r>
-        <w:t xml:space="preserve">, </w:t>
-      </w:r>
-      <w:proofErr w:type="spellStart"/>
-      <w:r>
-        <w:t>Quantita</w:t>
-      </w:r>
-      <w:proofErr w:type="spellEnd"/>
-      <w:r>
-        <w:t>, Taglia)</w:t>
-      </w:r>
-    </w:p>
-    <w:p>
-      <w:r>
-        <w:t>Magazzino(</w:t>
-      </w:r>
-      <w:proofErr w:type="spellStart"/>
-      <w:r>
-        <w:t>idShop</w:t>
-      </w:r>
-      <w:proofErr w:type="spellEnd"/>
-      <w:r>
-        <w:t xml:space="preserve">, </w:t>
-      </w:r>
-      <w:proofErr w:type="spellStart"/>
-      <w:r>
-        <w:t>Quantita</w:t>
-      </w:r>
-      <w:proofErr w:type="spellEnd"/>
-      <w:r>
-        <w:t>)</w:t>
-      </w:r>
-    </w:p>
-    <w:p>
-      <w:r>
-        <w:t>Acquisti(</w:t>
-      </w:r>
-      <w:proofErr w:type="spellStart"/>
-      <w:r>
-        <w:t>idCategoria</w:t>
-      </w:r>
-      <w:proofErr w:type="spellEnd"/>
-      <w:r>
-        <w:t xml:space="preserve">, </w:t>
-      </w:r>
-      <w:proofErr w:type="spellStart"/>
-      <w:r>
-        <w:t>nomeArticolo</w:t>
-      </w:r>
-      <w:proofErr w:type="spellEnd"/>
-      <w:r>
-        <w:t xml:space="preserve">, </w:t>
-      </w:r>
-      <w:proofErr w:type="spellStart"/>
-      <w:r>
-        <w:t>Quantita</w:t>
-      </w:r>
-      <w:proofErr w:type="spellEnd"/>
-      <w:r>
-        <w:t>, prezzo)</w:t>
-      </w:r>
-    </w:p>
+    <w:p/>
+    <w:p/>
     <w:sectPr>
       <w:pgSz w:w="11906" w:h="16838"/>
       <w:pgMar w:top="720" w:right="720" w:bottom="720" w:left="720" w:header="708" w:footer="708" w:gutter="0"/>
@@ -393,7 +505,7 @@
 </file>
 
 <file path=word/styles.xml><?xml version="1.0" encoding="utf-8"?>
-<w:styles xmlns:mc="http://schemas.openxmlformats.org/markup-compatibility/2006" xmlns:r="http://schemas.openxmlformats.org/officeDocument/2006/relationships" xmlns:w="http://schemas.openxmlformats.org/wordprocessingml/2006/main" xmlns:w14="http://schemas.microsoft.com/office/word/2010/wordml" xmlns:w15="http://schemas.microsoft.com/office/word/2012/wordml" xmlns:w16cex="http://schemas.microsoft.com/office/word/2018/wordml/cex" xmlns:w16cid="http://schemas.microsoft.com/office/word/2016/wordml/cid" xmlns:w16="http://schemas.microsoft.com/office/word/2018/wordml" xmlns:w16sdtdh="http://schemas.microsoft.com/office/word/2020/wordml/sdtdatahash" xmlns:w16se="http://schemas.microsoft.com/office/word/2015/wordml/symex" mc:Ignorable="w14 w15 w16se w16cid w16 w16cex w16sdtdh">
+<w:styles xmlns:mc="http://schemas.openxmlformats.org/markup-compatibility/2006" xmlns:r="http://schemas.openxmlformats.org/officeDocument/2006/relationships" xmlns:w="http://schemas.openxmlformats.org/wordprocessingml/2006/main" xmlns:w14="http://schemas.microsoft.com/office/word/2010/wordml" xmlns:w15="http://schemas.microsoft.com/office/word/2012/wordml" xmlns:w16cid="http://schemas.microsoft.com/office/word/2016/wordml/cid" xmlns:w16se="http://schemas.microsoft.com/office/word/2015/wordml/symex" mc:Ignorable="w14 w15 w16se w16cid">
   <w:docDefaults>
     <w:rPrDefault>
       <w:rPr>
@@ -409,7 +521,7 @@
       </w:pPr>
     </w:pPrDefault>
   </w:docDefaults>
-  <w:latentStyles w:defLockedState="0" w:defUIPriority="99" w:defSemiHidden="0" w:defUnhideWhenUsed="0" w:defQFormat="0" w:count="376">
+  <w:latentStyles w:defLockedState="0" w:defUIPriority="99" w:defSemiHidden="0" w:defUnhideWhenUsed="0" w:defQFormat="0" w:count="375">
     <w:lsdException w:name="Normal" w:uiPriority="0" w:qFormat="1"/>
     <w:lsdException w:name="heading 1" w:uiPriority="9" w:qFormat="1"/>
     <w:lsdException w:name="heading 2" w:semiHidden="1" w:uiPriority="9" w:unhideWhenUsed="1" w:qFormat="1"/>
@@ -785,7 +897,6 @@
     <w:lsdException w:name="Smart Hyperlink" w:semiHidden="1" w:unhideWhenUsed="1"/>
     <w:lsdException w:name="Hashtag" w:semiHidden="1" w:unhideWhenUsed="1"/>
     <w:lsdException w:name="Unresolved Mention" w:semiHidden="1" w:unhideWhenUsed="1"/>
-    <w:lsdException w:name="Smart Link" w:semiHidden="1" w:unhideWhenUsed="1"/>
   </w:latentStyles>
   <w:style w:type="paragraph" w:default="1" w:styleId="Normale">
     <w:name w:val="Normal"/>

</xml_diff>